<commit_message>
Rev 1 of Project Proposal
</commit_message>
<xml_diff>
--- a/Project #1-Project Proposal-Violent Crime Trend in Los Angeles, CA. From 2010 to 2015-Saha-Heston-Trittipo.docx
+++ b/Project #1-Project Proposal-Violent Crime Trend in Los Angeles, CA. From 2010 to 2015-Saha-Heston-Trittipo.docx
@@ -8,8 +8,6 @@
           <w:b/>
         </w:rPr>
       </w:pPr>
-      <w:bookmarkStart w:id="0" w:name="_GoBack"/>
-      <w:bookmarkEnd w:id="0"/>
       <w:r>
         <w:rPr>
           <w:b/>
@@ -44,7 +42,7 @@
         <w:rPr>
           <w:b/>
         </w:rPr>
-        <w:t>5</w:t>
+        <w:t>8</w:t>
       </w:r>
       <w:r>
         <w:rPr>
@@ -141,14 +139,57 @@
       <w:r>
         <w:t xml:space="preserve">: </w:t>
       </w:r>
-      <w:hyperlink r:id="rId5" w:history="1">
-        <w:r>
-          <w:rPr>
-            <w:rStyle w:val="Hyperlink"/>
-          </w:rPr>
-          <w:t>https://catalog.data.gov/dataset/crime-data-from-2010-to-present</w:t>
-        </w:r>
-      </w:hyperlink>
+    </w:p>
+    <w:bookmarkStart w:id="0" w:name="_GoBack"/>
+    <w:bookmarkEnd w:id="0"/>
+    <w:p>
+      <w:pPr>
+        <w:rPr>
+          <w:rStyle w:val="Hyperlink"/>
+        </w:rPr>
+      </w:pPr>
+      <w:r>
+        <w:rPr>
+          <w:rStyle w:val="Hyperlink"/>
+        </w:rPr>
+        <w:fldChar w:fldCharType="begin"/>
+      </w:r>
+      <w:r>
+        <w:rPr>
+          <w:rStyle w:val="Hyperlink"/>
+        </w:rPr>
+        <w:instrText xml:space="preserve"> HYPERLINK "</w:instrText>
+      </w:r>
+      <w:r>
+        <w:rPr>
+          <w:rStyle w:val="Hyperlink"/>
+        </w:rPr>
+        <w:instrText>https://data.lacity.org/A-Safe-City/Crime-Data-from-2010-to-Present/y8tr-7khq</w:instrText>
+      </w:r>
+      <w:r>
+        <w:rPr>
+          <w:rStyle w:val="Hyperlink"/>
+        </w:rPr>
+        <w:instrText xml:space="preserve">" </w:instrText>
+      </w:r>
+      <w:r>
+        <w:rPr>
+          <w:rStyle w:val="Hyperlink"/>
+        </w:rPr>
+        <w:fldChar w:fldCharType="separate"/>
+      </w:r>
+      <w:r>
+        <w:rPr>
+          <w:rStyle w:val="Hyperlink"/>
+        </w:rPr>
+        <w:t>https://data.lacity.org/A-Safe-City/Crime-Data-from-2010-to-Present/y8tr-7khq</w:t>
+      </w:r>
+      <w:r>
+        <w:rPr>
+          <w:rStyle w:val="Hyperlink"/>
+        </w:rPr>
+        <w:fldChar w:fldCharType="end"/>
+      </w:r>
     </w:p>
     <w:p/>
     <w:p>

</xml_diff>